<commit_message>
'Total' 21 Diciembre-2018 "ReportesTripleFunctionINJsp"
</commit_message>
<xml_diff>
--- a/MembreteW.pdf - copia.docx
+++ b/MembreteW.pdf - copia.docx
@@ -2,64 +2,11 @@
 <file path=word/document.xml><?xml version="1.0" encoding="utf-8"?>
 <w:document xmlns:wpc="http://schemas.microsoft.com/office/word/2010/wordprocessingCanvas" xmlns:mc="http://schemas.openxmlformats.org/markup-compatibility/2006" xmlns:o="urn:schemas-microsoft-com:office:office" xmlns:r="http://schemas.openxmlformats.org/officeDocument/2006/relationships" xmlns:m="http://schemas.openxmlformats.org/officeDocument/2006/math" xmlns:v="urn:schemas-microsoft-com:vml" xmlns:wp14="http://schemas.microsoft.com/office/word/2010/wordprocessingDrawing" xmlns:wp="http://schemas.openxmlformats.org/drawingml/2006/wordprocessingDrawing" xmlns:w10="urn:schemas-microsoft-com:office:word" xmlns:w="http://schemas.openxmlformats.org/wordprocessingml/2006/main" xmlns:w14="http://schemas.microsoft.com/office/word/2010/wordml" xmlns:w15="http://schemas.microsoft.com/office/word/2012/wordml" xmlns:wpg="http://schemas.microsoft.com/office/word/2010/wordprocessingGroup" xmlns:wpi="http://schemas.microsoft.com/office/word/2010/wordprocessingInk" xmlns:wne="http://schemas.microsoft.com/office/word/2006/wordml" xmlns:wps="http://schemas.microsoft.com/office/word/2010/wordprocessingShape" mc:Ignorable="w14 w15 wp14">
   <w:body>
+    <w:p/>
     <w:p>
       <w:bookmarkStart w:id="0" w:name="_GoBack"/>
+      <w:bookmarkEnd w:id="0"/>
     </w:p>
-    <w:bookmarkEnd w:id="0"/>
-    <w:p>
-      <w:r>
-        <w:br w:type="page"/>
-      </w:r>
-    </w:p>
-    <w:p>
-      <w:r>
-        <w:lastRenderedPageBreak/>
-        <w:br w:type="page"/>
-      </w:r>
-    </w:p>
-    <w:p>
-      <w:r>
-        <w:lastRenderedPageBreak/>
-        <w:br w:type="page"/>
-      </w:r>
-    </w:p>
-    <w:p>
-      <w:r>
-        <w:lastRenderedPageBreak/>
-        <w:br w:type="page"/>
-      </w:r>
-    </w:p>
-    <w:p>
-      <w:r>
-        <w:lastRenderedPageBreak/>
-        <w:br w:type="page"/>
-      </w:r>
-    </w:p>
-    <w:p/>
-    <w:p>
-      <w:r>
-        <w:br w:type="page"/>
-      </w:r>
-    </w:p>
-    <w:p>
-      <w:r>
-        <w:lastRenderedPageBreak/>
-        <w:br w:type="page"/>
-      </w:r>
-    </w:p>
-    <w:p>
-      <w:r>
-        <w:lastRenderedPageBreak/>
-        <w:br w:type="page"/>
-      </w:r>
-    </w:p>
-    <w:p/>
-    <w:p>
-      <w:r>
-        <w:br w:type="page"/>
-      </w:r>
-    </w:p>
-    <w:p/>
     <w:sectPr>
       <w:headerReference w:type="default" r:id="rId6"/>
       <w:footerReference w:type="default" r:id="rId7"/>
@@ -191,7 +138,7 @@
           <wp:docPr id="6" name="Imagen 5">
             <a:extLst xmlns:a="http://schemas.openxmlformats.org/drawingml/2006/main">
               <a:ext uri="{FF2B5EF4-FFF2-40B4-BE49-F238E27FC236}">
-                <a16:creationId xmlns="" xmlns:cx="http://schemas.microsoft.com/office/drawing/2014/chartex" xmlns:cx1="http://schemas.microsoft.com/office/drawing/2015/9/8/chartex" xmlns:cx2="http://schemas.microsoft.com/office/drawing/2015/10/21/chartex" xmlns:cx3="http://schemas.microsoft.com/office/drawing/2016/5/9/chartex" xmlns:cx4="http://schemas.microsoft.com/office/drawing/2016/5/10/chartex" xmlns:cx5="http://schemas.microsoft.com/office/drawing/2016/5/11/chartex" xmlns:cx6="http://schemas.microsoft.com/office/drawing/2016/5/12/chartex" xmlns:cx7="http://schemas.microsoft.com/office/drawing/2016/5/13/chartex" xmlns:cx8="http://schemas.microsoft.com/office/drawing/2016/5/14/chartex" xmlns:aink="http://schemas.microsoft.com/office/drawing/2016/ink" xmlns:am3d="http://schemas.microsoft.com/office/drawing/2017/model3d" xmlns:o="urn:schemas-microsoft-com:office:office" xmlns:v="urn:schemas-microsoft-com:vml" xmlns:w10="urn:schemas-microsoft-com:office:word" xmlns:w="http://schemas.openxmlformats.org/wordprocessingml/2006/main" xmlns:w16cid="http://schemas.microsoft.com/office/word/2016/wordml/cid" xmlns:w16se="http://schemas.microsoft.com/office/word/2015/wordml/symex" xmlns:a16="http://schemas.microsoft.com/office/drawing/2014/main" id="{97D8984F-B760-4A6C-8DC0-FFF63A0BAB23}"/>
+                <a16:creationId xmlns:a16="http://schemas.microsoft.com/office/drawing/2014/main" xmlns:w16se="http://schemas.microsoft.com/office/word/2015/wordml/symex" xmlns:w16cid="http://schemas.microsoft.com/office/word/2016/wordml/cid" xmlns:w="http://schemas.openxmlformats.org/wordprocessingml/2006/main" xmlns:w10="urn:schemas-microsoft-com:office:word" xmlns:v="urn:schemas-microsoft-com:vml" xmlns:o="urn:schemas-microsoft-com:office:office" xmlns:am3d="http://schemas.microsoft.com/office/drawing/2017/model3d" xmlns:aink="http://schemas.microsoft.com/office/drawing/2016/ink" xmlns:cx8="http://schemas.microsoft.com/office/drawing/2016/5/14/chartex" xmlns:cx7="http://schemas.microsoft.com/office/drawing/2016/5/13/chartex" xmlns:cx6="http://schemas.microsoft.com/office/drawing/2016/5/12/chartex" xmlns:cx5="http://schemas.microsoft.com/office/drawing/2016/5/11/chartex" xmlns:cx4="http://schemas.microsoft.com/office/drawing/2016/5/10/chartex" xmlns:cx3="http://schemas.microsoft.com/office/drawing/2016/5/9/chartex" xmlns:cx2="http://schemas.microsoft.com/office/drawing/2015/10/21/chartex" xmlns:cx1="http://schemas.microsoft.com/office/drawing/2015/9/8/chartex" xmlns:cx="http://schemas.microsoft.com/office/drawing/2014/chartex" xmlns="" id="{97D8984F-B760-4A6C-8DC0-FFF63A0BAB23}"/>
               </a:ext>
             </a:extLst>
           </wp:docPr>
@@ -205,7 +152,7 @@
                   <pic:cNvPr id="6" name="Imagen 5">
                     <a:extLst>
                       <a:ext uri="{FF2B5EF4-FFF2-40B4-BE49-F238E27FC236}">
-                        <a16:creationId xmlns="" xmlns:cx="http://schemas.microsoft.com/office/drawing/2014/chartex" xmlns:cx1="http://schemas.microsoft.com/office/drawing/2015/9/8/chartex" xmlns:cx2="http://schemas.microsoft.com/office/drawing/2015/10/21/chartex" xmlns:cx3="http://schemas.microsoft.com/office/drawing/2016/5/9/chartex" xmlns:cx4="http://schemas.microsoft.com/office/drawing/2016/5/10/chartex" xmlns:cx5="http://schemas.microsoft.com/office/drawing/2016/5/11/chartex" xmlns:cx6="http://schemas.microsoft.com/office/drawing/2016/5/12/chartex" xmlns:cx7="http://schemas.microsoft.com/office/drawing/2016/5/13/chartex" xmlns:cx8="http://schemas.microsoft.com/office/drawing/2016/5/14/chartex" xmlns:aink="http://schemas.microsoft.com/office/drawing/2016/ink" xmlns:am3d="http://schemas.microsoft.com/office/drawing/2017/model3d" xmlns:o="urn:schemas-microsoft-com:office:office" xmlns:v="urn:schemas-microsoft-com:vml" xmlns:w10="urn:schemas-microsoft-com:office:word" xmlns:w="http://schemas.openxmlformats.org/wordprocessingml/2006/main" xmlns:w16cid="http://schemas.microsoft.com/office/word/2016/wordml/cid" xmlns:w16se="http://schemas.microsoft.com/office/word/2015/wordml/symex" xmlns:a16="http://schemas.microsoft.com/office/drawing/2014/main" id="{97D8984F-B760-4A6C-8DC0-FFF63A0BAB23}"/>
+                        <a16:creationId xmlns:a16="http://schemas.microsoft.com/office/drawing/2014/main" xmlns:w16se="http://schemas.microsoft.com/office/word/2015/wordml/symex" xmlns:w16cid="http://schemas.microsoft.com/office/word/2016/wordml/cid" xmlns:w="http://schemas.openxmlformats.org/wordprocessingml/2006/main" xmlns:w10="urn:schemas-microsoft-com:office:word" xmlns:v="urn:schemas-microsoft-com:vml" xmlns:o="urn:schemas-microsoft-com:office:office" xmlns:am3d="http://schemas.microsoft.com/office/drawing/2017/model3d" xmlns:aink="http://schemas.microsoft.com/office/drawing/2016/ink" xmlns:cx8="http://schemas.microsoft.com/office/drawing/2016/5/14/chartex" xmlns:cx7="http://schemas.microsoft.com/office/drawing/2016/5/13/chartex" xmlns:cx6="http://schemas.microsoft.com/office/drawing/2016/5/12/chartex" xmlns:cx5="http://schemas.microsoft.com/office/drawing/2016/5/11/chartex" xmlns:cx4="http://schemas.microsoft.com/office/drawing/2016/5/10/chartex" xmlns:cx3="http://schemas.microsoft.com/office/drawing/2016/5/9/chartex" xmlns:cx2="http://schemas.microsoft.com/office/drawing/2015/10/21/chartex" xmlns:cx1="http://schemas.microsoft.com/office/drawing/2015/9/8/chartex" xmlns:cx="http://schemas.microsoft.com/office/drawing/2014/chartex" xmlns="" id="{97D8984F-B760-4A6C-8DC0-FFF63A0BAB23}"/>
                       </a:ext>
                     </a:extLst>
                   </pic:cNvPr>

</xml_diff>